<commit_message>
DOC : small modifs
Former-commit-id: 1c5f3ed40a07d59a879ebb27543ac0bad80a98a2
Former-commit-id: 1dfa70920e9dbc6e35cb063e671de4bb55f1e7ad
</commit_message>
<xml_diff>
--- a/dev/template_creation/preprocess.docx
+++ b/dev/template_creation/preprocess.docx
@@ -4,19 +4,31 @@
   <w:body>
     <w:p>
       <w:r>
-        <w:t>In this file are listed the complete steps of preprocessing for the volume that are in the template :</w:t>
-      </w:r>
-    </w:p>
-    <w:p/>
-    <w:p>
-      <w:r>
-        <w:t>1 - Crop image a little above the brainstem and a little under L2 level (see any subject to assess this)  (sct_crop_image). HAS TO BE DONE MANUALLY</w:t>
-      </w:r>
-    </w:p>
-    <w:p/>
-    <w:p>
-      <w:r>
-        <w:t>2 - Generate a centerline with Propseg and correct/finish/improve it manually (sct_propseg , sct_erase_centerline , sct_generate_centerline, fslmaths -add ). HAS TO BE DONE MANUALLY : start by generating a centerline with propseg (you may need to use a mask to initialize it), then you can erase the parts that you dont like using sct_erase_centerline -s start -e end. Then you have to create a mask to generate centerline parts thats you’ve juste erase : put landmark all along the centerline part and then use sct_generate_centerline. Then you have to add all those parts using fslmaths -add. The centerline must cover ALL cropped image</w:t>
+        <w:t>In this file are listed the complete steps of preprocessing for the volume</w:t>
+      </w:r>
+      <w:r>
+        <w:t>s</w:t>
+      </w:r>
+      <w:r>
+        <w:t xml:space="preserve"> that are in the template :</w:t>
+      </w:r>
+    </w:p>
+    <w:p/>
+    <w:p>
+      <w:r>
+        <w:t xml:space="preserve">1 - Crop image a little above the brainstem and a little under L2 level (see any subject to assess this)  (sct_crop_image). </w:t>
+      </w:r>
+    </w:p>
+    <w:p/>
+    <w:p>
+      <w:r>
+        <w:t>2 - Generate a centerline with Propseg and correct/finish/improve it manually (sct_propseg , sct_erase_centerline , sct_genera</w:t>
+      </w:r>
+      <w:r>
+        <w:t xml:space="preserve">te_centerline, fslmaths -add ) </w:t>
+      </w:r>
+      <w:r>
+        <w:t>: start by generating a centerline with propseg (you may need to use a mask to initialize it), then you can erase the parts that you dont like using sct_erase_centerline -s start -e end. Then you have to create a mask to generate centerline parts thats you’ve juste erase : put landmark all along the centerline part and then use sct_generate_centerline. Then you have to add all those parts using fslmaths -add. The centerline must cover ALL cropped image</w:t>
       </w:r>
     </w:p>
     <w:p/>
@@ -37,7 +49,13 @@
     <w:p/>
     <w:p>
       <w:r>
-        <w:t xml:space="preserve">5 - Crop volume one more time to erase the blanks spaces (sct_detect_extrema sct_crop_image ). To do this use sct_detect_extrema with your straight centerline as input it will return you two arrays [a,b,c] [d,e,f] containning the coordinates of the upper and lore nonzero points. use c and f to crop your volume. </w:t>
+        <w:t>5 - Crop volume one more time to erase the blanks spaces (sct_detect_extrema sct_crop_image ). To do this use sct_detect_extrema with your straight centerline as input it will return you two arrays [a,b,c] [d,e,f] containning the coordinates of the upper and lo</w:t>
+      </w:r>
+      <w:r>
+        <w:t>wer</w:t>
+      </w:r>
+      <w:r>
+        <w:t xml:space="preserve"> nonzero points. use c and f to crop your volume. </w:t>
       </w:r>
     </w:p>
     <w:p/>
@@ -58,14 +76,6 @@
     <w:p/>
     <w:p>
       <w:r>
-        <w:t>((Dont do this. THIS STEP COULD BE UNUSEFUL  : - Normalize overall intensity ( fslmaths in -inm 1000 out )))</w:t>
-      </w:r>
-    </w:p>
-    <w:p/>
-    <w:p/>
-    <w:p/>
-    <w:p>
-      <w:r>
         <w:t>8 - Create a mask in which you put 5 labels : 1 PMJ 2 C3 3 T1 4 T7 5 L1. For each subjects. Meaning a label with intensity value 1 in the spinal cord at the PMJ, one with intensity value 2 at C3 …..</w:t>
       </w:r>
     </w:p>
@@ -73,7 +83,17 @@
     <w:p/>
     <w:p>
       <w:r>
-        <w:t>9 - Use sct_average_levels to create the same landmarks in the template space. This scripts take the folder containing all the masks created in previous step and for a given landmark it averages values across all subjects and put a landmark at this averaged value. You only have to do this once for a given preprocessing process. If you change to preprocessing or if you had subjects 2 choices : assume that it will not change the average too much and use the previous mask, or generate a new one.</w:t>
+        <w:lastRenderedPageBreak/>
+        <w:t xml:space="preserve">9 - Use sct_average_levels to create the same landmarks in the template space. This scripts take the folder containing all the masks created in previous step and for a given landmark it averages values across all subjects and put a landmark at this averaged value. </w:t>
+      </w:r>
+      <w:r>
+        <w:rPr>
+          <w:b/>
+        </w:rPr>
+        <w:t>You only have to do this once</w:t>
+      </w:r>
+      <w:r>
+        <w:t xml:space="preserve"> for a given preprocessing process. If you change to preprocessing or if you had subjects 2 choices : assume that it will not change the average too much and use the previous mask, or generate a new one.</w:t>
       </w:r>
     </w:p>
     <w:p/>
@@ -88,43 +108,41 @@
     <w:p>
       <w:r>
         <w:t xml:space="preserve">11 - Crop the straight centerline the same way you’ve cropped the volume the second time and push this straight </w:t>
-      </w:r>
-    </w:p>
-    <w:p>
-      <w:r>
-        <w:t>cropped centerline into the template space (sct_crop_image sct_create_cross sct_push_into_template_space )</w:t>
-      </w:r>
-    </w:p>
-    <w:p/>
-    <w:p/>
-    <w:p>
-      <w:r>
-        <w:t>12 - use this centerline and the volume to normalize intensity (sct_normalize )</w:t>
-      </w:r>
-    </w:p>
-    <w:p/>
-    <w:p/>
-    <w:p>
-      <w:r>
-        <w:t xml:space="preserve">IMPORTANT : </w:t>
-      </w:r>
-    </w:p>
-    <w:p>
-      <w:r>
-        <w:t>normalize.sh does 10 and 12 once 11 is done</w:t>
-      </w:r>
-    </w:p>
-    <w:p/>
-    <w:p/>
-    <w:p>
-      <w:r>
-        <w:t>For T1 volumes you can register your T1 initial volumes to your T2 initial volumes using register_multimodal (without segmentations or with if you have them). And run the same commands as the T2 ones, but they are steps you don’t need to do twice ( generating the centerline for instance, assuming the registration is good enough, you should always check this)</w:t>
-      </w:r>
-      <w:r>
-        <w:t xml:space="preserve"> Use registert1.sh and see commands*.sh</w:t>
       </w:r>
       <w:bookmarkStart w:id="0" w:name="_GoBack"/>
       <w:bookmarkEnd w:id="0"/>
+      <w:r>
+        <w:t>cropped centerline into the template space (sct_crop_image sct_create_cross sct_push_into_template_space )</w:t>
+      </w:r>
+    </w:p>
+    <w:p/>
+    <w:p/>
+    <w:p>
+      <w:r>
+        <w:t>12 - use this centerline and the volume to normalize intensity (sct_normalize )</w:t>
+      </w:r>
+      <w:r>
+        <w:t>. Before you should apply the transformation outputed in 10 to the centerline generated in 11</w:t>
+      </w:r>
+    </w:p>
+    <w:p/>
+    <w:p/>
+    <w:p>
+      <w:r>
+        <w:t xml:space="preserve">IMPORTANT : </w:t>
+      </w:r>
+    </w:p>
+    <w:p>
+      <w:r>
+        <w:t>normalize.sh does 10 and 12 once 11 is done</w:t>
+      </w:r>
+    </w:p>
+    <w:p/>
+    <w:p/>
+    <w:p>
+      <w:r>
+        <w:t>For T1 volumes you can register your T1 initial volumes to your T2 initial volumes using register_multimodal (without segmentations or with if you have them). And run the same commands as the T2 ones, but they are steps you don’t need to do twice ( generating the centerline for instance, assuming the registration is good enough, you should always check this) Use registert1.sh and see commands*.sh</w:t>
+      </w:r>
     </w:p>
     <w:p/>
     <w:p/>

</xml_diff>